<commit_message>
more edits to setup guidance
</commit_message>
<xml_diff>
--- a/OratorRun/Docs/PyOrator setup guidance.docx
+++ b/OratorRun/Docs/PyOrator setup guidance.docx
@@ -92,13 +92,7 @@
         <w:t>) with the following additional modules</w:t>
       </w:r>
       <w:r>
-        <w:t xml:space="preserve"> install</w:t>
-      </w:r>
-      <w:r>
-        <w:t>ed</w:t>
-      </w:r>
-      <w:r>
-        <w:t xml:space="preserve"> using</w:t>
+        <w:t xml:space="preserve"> installed using</w:t>
       </w:r>
       <w:r>
         <w:t xml:space="preserve"> the</w:t>
@@ -189,20 +183,172 @@
           <w:b/>
           <w:bCs/>
         </w:rPr>
-        <w:t xml:space="preserve">Setting up </w:t>
-      </w:r>
-      <w:r>
+        <w:t>An important note on the Windows environment and JSON files</w:t>
+      </w:r>
+    </w:p>
+    <w:p>
+      <w:pPr>
+        <w:spacing w:after="120"/>
+      </w:pPr>
+      <w:r>
+        <w:t xml:space="preserve">PyOrator reads and writes various setup, configuration and management files which are formatted using the </w:t>
+      </w:r>
+      <w:r>
+        <w:t>JavaScript Object Notation</w:t>
+      </w:r>
+      <w:r>
+        <w:t xml:space="preserve"> </w:t>
+      </w:r>
+      <w:r>
+        <w:t>(</w:t>
+      </w:r>
+      <w:r>
+        <w:t>JSON)</w:t>
+      </w:r>
+      <w:r>
+        <w:t xml:space="preserve"> </w:t>
+      </w:r>
+      <w:r>
+        <w:t>data interchange format</w:t>
+      </w:r>
+      <w:r>
+        <w:t xml:space="preserve">. </w:t>
+      </w:r>
+    </w:p>
+    <w:p>
+      <w:pPr>
+        <w:spacing w:after="120"/>
+      </w:pPr>
+      <w:r>
+        <w:t>JSON files are "self describing" and easy to understand.  A JSON file uses human-readable text to store and transmit data objects consisting of attribute-value pairs and array data types.</w:t>
+      </w:r>
+    </w:p>
+    <w:p>
+      <w:pPr>
+        <w:spacing w:after="120"/>
+      </w:pPr>
+      <w:r>
+        <w:t xml:space="preserve">It is highly recommended that you use </w:t>
+      </w:r>
+      <w:r>
+        <w:t>Notepad++</w:t>
+      </w:r>
+      <w:r>
+        <w:t xml:space="preserve"> with the </w:t>
+      </w:r>
+      <w:proofErr w:type="spellStart"/>
+      <w:r>
+        <w:t>JSTool</w:t>
+      </w:r>
+      <w:proofErr w:type="spellEnd"/>
+      <w:r>
+        <w:t xml:space="preserve"> plugin for editing JSON files.</w:t>
+      </w:r>
+    </w:p>
+    <w:p>
+      <w:pPr>
+        <w:spacing w:after="120"/>
+      </w:pPr>
+      <w:bookmarkStart w:id="1" w:name="_Hlk59546471"/>
+      <w:r>
+        <w:t xml:space="preserve">Notepad++ </w:t>
+      </w:r>
+      <w:bookmarkEnd w:id="1"/>
+      <w:r>
+        <w:t>is a text and source code editor for use with Microsoft Windows. It supports tabbed editing, which allows working with multiple open files in a single window.</w:t>
+      </w:r>
+      <w:r>
+        <w:t xml:space="preserve"> </w:t>
+      </w:r>
+    </w:p>
+    <w:p>
+      <w:pPr>
+        <w:spacing w:after="120"/>
+      </w:pPr>
+      <w:r>
+        <w:t>Notepad++</w:t>
+      </w:r>
+      <w:r>
+        <w:t xml:space="preserve"> can be d</w:t>
+      </w:r>
+      <w:r>
+        <w:t>ownload</w:t>
+      </w:r>
+      <w:r>
+        <w:t>ed here</w:t>
+      </w:r>
+      <w:r>
+        <w:t xml:space="preserve">: </w:t>
+      </w:r>
+      <w:r>
+        <w:tab/>
+      </w:r>
+      <w:hyperlink r:id="rId11" w:history="1">
+        <w:r>
+          <w:rPr>
+            <w:rStyle w:val="Hyperlink"/>
+          </w:rPr>
+          <w:t>https://notepad-plus-plus.org/</w:t>
+        </w:r>
+      </w:hyperlink>
+      <w:r>
+        <w:t xml:space="preserve"> </w:t>
+      </w:r>
+    </w:p>
+    <w:p>
+      <w:pPr>
+        <w:spacing w:after="120"/>
         <w:rPr>
           <w:b/>
           <w:bCs/>
         </w:rPr>
-        <w:t>PyOrator</w:t>
-      </w:r>
-      <w:r>
+      </w:pPr>
+    </w:p>
+    <w:p>
+      <w:pPr>
         <w:rPr>
           <w:b/>
           <w:bCs/>
         </w:rPr>
+      </w:pPr>
+      <w:r>
+        <w:rPr>
+          <w:b/>
+          <w:bCs/>
+        </w:rPr>
+        <w:br w:type="page"/>
+      </w:r>
+    </w:p>
+    <w:p>
+      <w:pPr>
+        <w:spacing w:after="120"/>
+        <w:rPr>
+          <w:b/>
+          <w:bCs/>
+        </w:rPr>
+      </w:pPr>
+      <w:bookmarkStart w:id="2" w:name="_GoBack"/>
+      <w:bookmarkEnd w:id="2"/>
+      <w:r>
+        <w:rPr>
+          <w:b/>
+          <w:bCs/>
+        </w:rPr>
+        <w:lastRenderedPageBreak/>
+        <w:t xml:space="preserve">Setting up </w:t>
+      </w:r>
+      <w:r>
+        <w:rPr>
+          <w:b/>
+          <w:bCs/>
+        </w:rPr>
+        <w:t>PyOrator</w:t>
+      </w:r>
+      <w:r>
+        <w:rPr>
+          <w:b/>
+          <w:bCs/>
+        </w:rPr>
         <w:t xml:space="preserve"> for the first time</w:t>
       </w:r>
     </w:p>
@@ -253,7 +399,7 @@
       <w:r>
         <w:t xml:space="preserve">git clone </w:t>
       </w:r>
-      <w:hyperlink r:id="rId11" w:history="1">
+      <w:hyperlink r:id="rId12" w:history="1">
         <w:r>
           <w:rPr>
             <w:rStyle w:val="Hyperlink"/>
@@ -316,81 +462,67 @@
           <w:b/>
           <w:bCs/>
         </w:rPr>
-        <w:t>\Docs</w:t>
+        <w:t>\Docs\PyOrator</w:t>
       </w:r>
       <w:r>
         <w:rPr>
           <w:b/>
           <w:bCs/>
         </w:rPr>
-        <w:t>\</w:t>
+        <w:t> </w:t>
       </w:r>
       <w:r>
         <w:rPr>
           <w:b/>
           <w:bCs/>
         </w:rPr>
-        <w:t>PyOrator</w:t>
-      </w:r>
-      <w:r>
+        <w:t>model files.zip</w:t>
+      </w:r>
+      <w:r>
+        <w:t xml:space="preserve"> to the staging area</w:t>
+      </w:r>
+      <w:r>
+        <w:t xml:space="preserve"> and unzip to that location. </w:t>
+      </w:r>
+    </w:p>
+    <w:p>
+      <w:pPr>
+        <w:spacing w:after="120"/>
         <w:rPr>
           <w:b/>
           <w:bCs/>
         </w:rPr>
-        <w:t> </w:t>
-      </w:r>
+      </w:pPr>
+      <w:bookmarkStart w:id="3" w:name="_Hlk59458652"/>
       <w:r>
         <w:rPr>
           <w:b/>
           <w:bCs/>
         </w:rPr>
-        <w:t>model files.zip</w:t>
-      </w:r>
-      <w:r>
-        <w:t xml:space="preserve"> to the staging area</w:t>
-      </w:r>
-      <w:r>
-        <w:t xml:space="preserve"> and unzip to that location. </w:t>
-      </w:r>
-    </w:p>
-    <w:p>
-      <w:pPr>
-        <w:spacing w:after="120"/>
+        <w:t>Fold</w:t>
+      </w:r>
+      <w:r>
         <w:rPr>
           <w:b/>
           <w:bCs/>
         </w:rPr>
-      </w:pPr>
-      <w:bookmarkStart w:id="1" w:name="_Hlk59458652"/>
+        <w:t>e</w:t>
+      </w:r>
       <w:r>
         <w:rPr>
           <w:b/>
           <w:bCs/>
         </w:rPr>
-        <w:t>Fold</w:t>
+        <w:t>r</w:t>
       </w:r>
       <w:r>
         <w:rPr>
           <w:b/>
           <w:bCs/>
         </w:rPr>
-        <w:t>e</w:t>
-      </w:r>
-      <w:r>
-        <w:rPr>
-          <w:b/>
-          <w:bCs/>
-        </w:rPr>
-        <w:t>r</w:t>
-      </w:r>
-      <w:r>
-        <w:rPr>
-          <w:b/>
-          <w:bCs/>
-        </w:rPr>
         <w:t>s c</w:t>
       </w:r>
-      <w:bookmarkEnd w:id="1"/>
+      <w:bookmarkEnd w:id="3"/>
       <w:r>
         <w:rPr>
           <w:b/>
@@ -530,10 +662,7 @@
               <w:spacing w:before="120" w:after="120"/>
             </w:pPr>
             <w:r>
-              <w:t>Contains</w:t>
-            </w:r>
-            <w:r>
-              <w:t xml:space="preserve"> </w:t>
+              <w:t xml:space="preserve">Contains </w:t>
             </w:r>
             <w:r>
               <w:t xml:space="preserve">a model </w:t>
@@ -719,7 +848,6 @@
             <w:r>
               <w:t xml:space="preserve"> setup file, </w:t>
             </w:r>
-            <w:bookmarkStart w:id="2" w:name="_GoBack"/>
             <w:proofErr w:type="spellStart"/>
             <w:r>
               <w:rPr>
@@ -736,7 +864,6 @@
               </w:rPr>
               <w:t>setup.json</w:t>
             </w:r>
-            <w:bookmarkEnd w:id="2"/>
             <w:proofErr w:type="spellEnd"/>
             <w:proofErr w:type="gramEnd"/>
           </w:p>
@@ -771,7 +898,7 @@
           <w:bCs/>
         </w:rPr>
       </w:pPr>
-      <w:bookmarkStart w:id="3" w:name="_Hlk59430234"/>
+      <w:bookmarkStart w:id="4" w:name="_Hlk59430234"/>
       <w:r>
         <w:rPr>
           <w:b/>
@@ -795,7 +922,7 @@
         <w:t>files</w:t>
       </w:r>
     </w:p>
-    <w:bookmarkEnd w:id="3"/>
+    <w:bookmarkEnd w:id="4"/>
     <w:p>
       <w:r>
         <w:t xml:space="preserve">PyOrator can be run </w:t>
@@ -1711,65 +1838,6 @@
     </w:p>
     <w:p>
       <w:pPr>
-        <w:keepNext/>
-        <w:keepLines/>
-      </w:pPr>
-      <w:r>
-        <w:t xml:space="preserve">Where possible </w:t>
-      </w:r>
-      <w:r>
-        <w:t xml:space="preserve">JSON </w:t>
-      </w:r>
-      <w:r>
-        <w:t>(</w:t>
-      </w:r>
-      <w:hyperlink r:id="rId12" w:history="1">
-        <w:r>
-          <w:rPr>
-            <w:rStyle w:val="Hyperlink"/>
-          </w:rPr>
-          <w:t>JavaScript Object Notation</w:t>
-        </w:r>
-      </w:hyperlink>
-      <w:r>
-        <w:t>) files are used</w:t>
-      </w:r>
-      <w:r>
-        <w:t xml:space="preserve"> as these are </w:t>
-      </w:r>
-      <w:r>
-        <w:t>"self</w:t>
-      </w:r>
-      <w:r>
-        <w:noBreakHyphen/>
-      </w:r>
-      <w:r>
-        <w:t>describing" and easy to understand</w:t>
-      </w:r>
-      <w:r>
-        <w:t>.</w:t>
-      </w:r>
-      <w:r>
-        <w:t xml:space="preserve">  A </w:t>
-      </w:r>
-      <w:r>
-        <w:t>JSON</w:t>
-      </w:r>
-      <w:r>
-        <w:t xml:space="preserve"> file</w:t>
-      </w:r>
-      <w:r>
-        <w:t xml:space="preserve"> uses human-readable text to store and transmit data objects consisting of attribute</w:t>
-      </w:r>
-      <w:r>
-        <w:t>-</w:t>
-      </w:r>
-      <w:r>
-        <w:t>value pairs and array data types.</w:t>
-      </w:r>
-    </w:p>
-    <w:p>
-      <w:pPr>
         <w:rPr>
           <w:b/>
           <w:bCs/>
@@ -1777,7 +1845,7 @@
           <w:szCs w:val="28"/>
         </w:rPr>
       </w:pPr>
-      <w:bookmarkStart w:id="4" w:name="_Hlk59452958"/>
+      <w:bookmarkStart w:id="5" w:name="_Hlk59452958"/>
       <w:r>
         <w:rPr>
           <w:b/>
@@ -1818,7 +1886,7 @@
         <w:t xml:space="preserve"> </w:t>
       </w:r>
     </w:p>
-    <w:bookmarkEnd w:id="4"/>
+    <w:bookmarkEnd w:id="5"/>
     <w:p>
       <w:r>
         <w:t>At start up PyOrator reads t</w:t>
@@ -1909,7 +1977,6 @@
           <w:sz w:val="20"/>
           <w:szCs w:val="20"/>
         </w:rPr>
-        <w:lastRenderedPageBreak/>
         <w:t>{</w:t>
       </w:r>
     </w:p>
@@ -2276,6 +2343,7 @@
             </w:pPr>
             <w:proofErr w:type="spellStart"/>
             <w:r>
+              <w:lastRenderedPageBreak/>
               <w:t>fname_lookup</w:t>
             </w:r>
             <w:proofErr w:type="spellEnd"/>
@@ -2404,19 +2472,16 @@
       <w:r>
         <w:t xml:space="preserve">or </w:t>
       </w:r>
-      <w:bookmarkStart w:id="5" w:name="_Hlk59454947"/>
+      <w:bookmarkStart w:id="6" w:name="_Hlk59454947"/>
       <w:r>
         <w:t>configuration</w:t>
       </w:r>
-      <w:bookmarkEnd w:id="5"/>
+      <w:bookmarkEnd w:id="6"/>
       <w:r>
         <w:t xml:space="preserve"> file </w:t>
       </w:r>
       <w:r>
-        <w:t xml:space="preserve">is read at program start up and overwritten with new user settings on program </w:t>
-      </w:r>
-      <w:r>
-        <w:t>exit</w:t>
+        <w:t>is read at program start up and overwritten with new user settings on program exit</w:t>
       </w:r>
       <w:r>
         <w:t xml:space="preserve"> or when saved</w:t>
@@ -2684,7 +2749,7 @@
             <w:pPr>
               <w:spacing w:before="120" w:after="120"/>
             </w:pPr>
-            <w:bookmarkStart w:id="6" w:name="_Hlk59457862"/>
+            <w:bookmarkStart w:id="7" w:name="_Hlk59457862"/>
             <w:proofErr w:type="spellStart"/>
             <w:r>
               <w:rPr>
@@ -2909,7 +2974,7 @@
           </w:p>
         </w:tc>
       </w:tr>
-      <w:bookmarkEnd w:id="6"/>
+      <w:bookmarkEnd w:id="7"/>
     </w:tbl>
     <w:p>
       <w:pPr>
@@ -2949,7 +3014,6 @@
           <w:b/>
           <w:bCs/>
         </w:rPr>
-        <w:lastRenderedPageBreak/>
         <w:t>ORATOR_inputs.xlsx</w:t>
       </w:r>
     </w:p>
@@ -3402,7 +3466,7 @@
         <v:path o:extrusionok="f" gradientshapeok="t" o:connecttype="rect"/>
         <o:lock v:ext="edit" aspectratio="t"/>
       </v:shapetype>
-      <v:shape id="_x0000_i1130" type="#_x0000_t75" style="width:11.25pt;height:11.25pt" o:bullet="t">
+      <v:shape id="_x0000_i1034" type="#_x0000_t75" style="width:11.25pt;height:11.25pt" o:bullet="t">
         <v:imagedata r:id="rId1" o:title="mso5B25"/>
       </v:shape>
     </w:pict>
@@ -5051,6 +5115,7 @@
     <w:rsid w:val="009E1561"/>
     <w:rsid w:val="00A06605"/>
     <w:rsid w:val="00A5497B"/>
+    <w:rsid w:val="00B4624F"/>
     <w:rsid w:val="00B91B96"/>
     <w:rsid w:val="00D0043F"/>
     <w:rsid w:val="00D267F6"/>
@@ -5847,7 +5912,7 @@
 </file>
 
 <file path=customXml/itemProps2.xml><?xml version="1.0" encoding="utf-8"?>
-<ds:datastoreItem xmlns:ds="http://schemas.openxmlformats.org/officeDocument/2006/customXml" ds:itemID="{32AFD724-71E5-4E30-9828-75F4E0E4BBD7}">
+<ds:datastoreItem xmlns:ds="http://schemas.openxmlformats.org/officeDocument/2006/customXml" ds:itemID="{792BEA5C-C9DB-4E82-A348-EA5FC7997BAA}">
   <ds:schemaRefs>
     <ds:schemaRef ds:uri="http://schemas.openxmlformats.org/officeDocument/2006/bibliography"/>
   </ds:schemaRefs>

</xml_diff>

<commit_message>
Improvements in layout and with respect to the dynamic chart display
</commit_message>
<xml_diff>
--- a/OratorRun/Docs/PyOrator setup guidance.docx
+++ b/OratorRun/Docs/PyOrator setup guidance.docx
@@ -194,21 +194,18 @@
         <w:t xml:space="preserve">PyOrator reads and writes various setup, configuration and management files which are formatted using the </w:t>
       </w:r>
       <w:r>
-        <w:t>JavaScript Object Notation</w:t>
+        <w:t xml:space="preserve">JavaScript Object Notation </w:t>
+      </w:r>
+      <w:r>
+        <w:t>(</w:t>
+      </w:r>
+      <w:r>
+        <w:t>JSON)</w:t>
       </w:r>
       <w:r>
         <w:t xml:space="preserve"> </w:t>
       </w:r>
       <w:r>
-        <w:t>(</w:t>
-      </w:r>
-      <w:r>
-        <w:t>JSON)</w:t>
-      </w:r>
-      <w:r>
-        <w:t xml:space="preserve"> </w:t>
-      </w:r>
-      <w:r>
         <w:t>data interchange format</w:t>
       </w:r>
       <w:r>
@@ -255,10 +252,7 @@
       </w:r>
       <w:bookmarkEnd w:id="1"/>
       <w:r>
-        <w:t>is a text and source code editor for use with Microsoft Windows. It supports tabbed editing, which allows working with multiple open files in a single window.</w:t>
-      </w:r>
-      <w:r>
-        <w:t xml:space="preserve"> </w:t>
+        <w:t xml:space="preserve">is a text and source code editor for use with Microsoft Windows. It supports tabbed editing, which allows working with multiple open files in a single window. </w:t>
       </w:r>
     </w:p>
     <w:p>
@@ -269,16 +263,7 @@
         <w:t>Notepad++</w:t>
       </w:r>
       <w:r>
-        <w:t xml:space="preserve"> can be d</w:t>
-      </w:r>
-      <w:r>
-        <w:t>ownload</w:t>
-      </w:r>
-      <w:r>
-        <w:t>ed here</w:t>
-      </w:r>
-      <w:r>
-        <w:t xml:space="preserve">: </w:t>
+        <w:t xml:space="preserve"> can be downloaded here: </w:t>
       </w:r>
       <w:r>
         <w:tab/>
@@ -298,6 +283,38 @@
     <w:p>
       <w:pPr>
         <w:spacing w:after="120"/>
+      </w:pPr>
+      <w:r>
+        <w:t xml:space="preserve">There is also an </w:t>
+      </w:r>
+      <w:r>
+        <w:t>Online JSON Viewer</w:t>
+      </w:r>
+      <w:r>
+        <w:t xml:space="preserve"> here:</w:t>
+      </w:r>
+      <w:r>
+        <w:tab/>
+      </w:r>
+      <w:hyperlink r:id="rId12" w:history="1">
+        <w:r>
+          <w:rPr>
+            <w:rStyle w:val="Hyperlink"/>
+          </w:rPr>
+          <w:t>http://jsonviewer.stack.hu/</w:t>
+        </w:r>
+      </w:hyperlink>
+    </w:p>
+    <w:p>
+      <w:pPr>
+        <w:spacing w:after="120"/>
+      </w:pPr>
+      <w:bookmarkStart w:id="2" w:name="_GoBack"/>
+      <w:bookmarkEnd w:id="2"/>
+    </w:p>
+    <w:p>
+      <w:pPr>
+        <w:spacing w:after="120"/>
         <w:rPr>
           <w:b/>
           <w:bCs/>
@@ -327,8 +344,6 @@
           <w:bCs/>
         </w:rPr>
       </w:pPr>
-      <w:bookmarkStart w:id="2" w:name="_GoBack"/>
-      <w:bookmarkEnd w:id="2"/>
       <w:r>
         <w:rPr>
           <w:b/>
@@ -399,7 +414,7 @@
       <w:r>
         <w:t xml:space="preserve">git clone </w:t>
       </w:r>
-      <w:hyperlink r:id="rId12" w:history="1">
+      <w:hyperlink r:id="rId13" w:history="1">
         <w:r>
           <w:rPr>
             <w:rStyle w:val="Hyperlink"/>
@@ -3330,7 +3345,7 @@
       </w:pPr>
     </w:p>
     <w:sectPr>
-      <w:headerReference w:type="default" r:id="rId13"/>
+      <w:headerReference w:type="default" r:id="rId14"/>
       <w:pgSz w:w="11906" w:h="16838"/>
       <w:pgMar w:top="720" w:right="720" w:bottom="720" w:left="720" w:header="708" w:footer="708" w:gutter="0"/>
       <w:cols w:space="708"/>
@@ -3466,7 +3481,7 @@
         <v:path o:extrusionok="f" gradientshapeok="t" o:connecttype="rect"/>
         <o:lock v:ext="edit" aspectratio="t"/>
       </v:shapetype>
-      <v:shape id="_x0000_i1034" type="#_x0000_t75" style="width:11.25pt;height:11.25pt" o:bullet="t">
+      <v:shape id="_x0000_i1030" type="#_x0000_t75" style="width:11.25pt;height:11.25pt" o:bullet="t">
         <v:imagedata r:id="rId1" o:title="mso5B25"/>
       </v:shape>
     </w:pict>
@@ -5114,6 +5129,7 @@
     <w:rsid w:val="00945434"/>
     <w:rsid w:val="009E1561"/>
     <w:rsid w:val="00A06605"/>
+    <w:rsid w:val="00A231DE"/>
     <w:rsid w:val="00A5497B"/>
     <w:rsid w:val="00B4624F"/>
     <w:rsid w:val="00B91B96"/>
@@ -5912,7 +5928,7 @@
 </file>
 
 <file path=customXml/itemProps2.xml><?xml version="1.0" encoding="utf-8"?>
-<ds:datastoreItem xmlns:ds="http://schemas.openxmlformats.org/officeDocument/2006/customXml" ds:itemID="{792BEA5C-C9DB-4E82-A348-EA5FC7997BAA}">
+<ds:datastoreItem xmlns:ds="http://schemas.openxmlformats.org/officeDocument/2006/customXml" ds:itemID="{E9C69148-DD4D-4BC3-BF89-E7E68B5690A9}">
   <ds:schemaRefs>
     <ds:schemaRef ds:uri="http://schemas.openxmlformats.org/officeDocument/2006/bibliography"/>
   </ds:schemaRefs>

</xml_diff>

<commit_message>
Fixed an "Unhandled Python exception" during the "Save farm" action. Tidied code.
</commit_message>
<xml_diff>
--- a/OratorRun/Docs/PyOrator setup guidance.docx
+++ b/OratorRun/Docs/PyOrator setup guidance.docx
@@ -14,6 +14,7 @@
         </w:rPr>
       </w:pPr>
       <w:bookmarkStart w:id="0" w:name="_Hlk59430261"/>
+      <w:proofErr w:type="spellStart"/>
       <w:r>
         <w:rPr>
           <w:b/>
@@ -24,6 +25,7 @@
         <w:t>PyOrator</w:t>
       </w:r>
       <w:bookmarkEnd w:id="0"/>
+      <w:proofErr w:type="spellEnd"/>
       <w:r>
         <w:rPr>
           <w:b/>
@@ -63,7 +65,18 @@
         <w:t xml:space="preserve">the </w:t>
       </w:r>
       <w:r>
-        <w:t>Windows environment only, however, since Python is available on all mainstream platforms, notably Linux and macOS, PyOrator can also be ported to these on request</w:t>
+        <w:t xml:space="preserve">Windows environment only, however, since Python is available on all mainstream platforms, notably Linux and macOS, </w:t>
+      </w:r>
+      <w:proofErr w:type="spellStart"/>
+      <w:r>
+        <w:t>PyOrator</w:t>
+      </w:r>
+      <w:proofErr w:type="spellEnd"/>
+      <w:r>
+        <w:t xml:space="preserve"> </w:t>
+      </w:r>
+      <w:r>
+        <w:t>has the potential to be ported to these.</w:t>
       </w:r>
       <w:r>
         <w:t>.</w:t>
@@ -93,8 +106,13 @@
       <w:pPr>
         <w:spacing w:after="200"/>
       </w:pPr>
-      <w:r>
-        <w:t xml:space="preserve">PyOrator reads and writes various setup, configuration and management files which are formatted using the </w:t>
+      <w:proofErr w:type="spellStart"/>
+      <w:r>
+        <w:t>PyOrator</w:t>
+      </w:r>
+      <w:proofErr w:type="spellEnd"/>
+      <w:r>
+        <w:t xml:space="preserve"> reads and writes various setup, configuration and management files which are formatted using the </w:t>
       </w:r>
       <w:r>
         <w:t xml:space="preserve">JavaScript Object Notation </w:t>
@@ -139,7 +157,15 @@
         <w:t>Notepad++</w:t>
       </w:r>
       <w:r>
-        <w:t xml:space="preserve"> with the JSTool plugin for editing JSON files.</w:t>
+        <w:t xml:space="preserve"> with the </w:t>
+      </w:r>
+      <w:proofErr w:type="spellStart"/>
+      <w:r>
+        <w:t>JSTool</w:t>
+      </w:r>
+      <w:proofErr w:type="spellEnd"/>
+      <w:r>
+        <w:t xml:space="preserve"> plugin for editing JSON files.</w:t>
       </w:r>
     </w:p>
     <w:p>
@@ -231,16 +257,38 @@
           <w:sz w:val="26"/>
           <w:szCs w:val="26"/>
         </w:rPr>
-        <w:t>Setting up PyOrator for the first time</w:t>
+        <w:t xml:space="preserve">Setting up </w:t>
+      </w:r>
+      <w:proofErr w:type="spellStart"/>
+      <w:r>
+        <w:rPr>
+          <w:b/>
+          <w:bCs/>
+          <w:sz w:val="26"/>
+          <w:szCs w:val="26"/>
+        </w:rPr>
+        <w:t>PyOrator</w:t>
+      </w:r>
+      <w:proofErr w:type="spellEnd"/>
+      <w:r>
+        <w:rPr>
+          <w:b/>
+          <w:bCs/>
+          <w:sz w:val="26"/>
+          <w:szCs w:val="26"/>
+        </w:rPr>
+        <w:t xml:space="preserve"> for the first time</w:t>
       </w:r>
     </w:p>
     <w:p>
       <w:pPr>
         <w:spacing w:after="200"/>
       </w:pPr>
+      <w:proofErr w:type="spellStart"/>
       <w:r>
         <w:t>PyOrator</w:t>
       </w:r>
+      <w:proofErr w:type="spellEnd"/>
       <w:r>
         <w:t xml:space="preserve"> is stored on a GitHub repository</w:t>
       </w:r>
@@ -286,8 +334,13 @@
       <w:r>
         <w:t xml:space="preserve">lone </w:t>
       </w:r>
-      <w:r>
-        <w:t xml:space="preserve">PyOrator </w:t>
+      <w:proofErr w:type="spellStart"/>
+      <w:r>
+        <w:t>PyOrator</w:t>
+      </w:r>
+      <w:proofErr w:type="spellEnd"/>
+      <w:r>
+        <w:t xml:space="preserve"> </w:t>
       </w:r>
       <w:r>
         <w:t>from the top level of your file system:</w:t>
@@ -332,13 +385,47 @@
       <w:r>
         <w:t xml:space="preserve">copy </w:t>
       </w:r>
+      <w:proofErr w:type="spellStart"/>
       <w:r>
         <w:rPr>
           <w:b/>
           <w:bCs/>
         </w:rPr>
-        <w:t>testPyOra\OratorRun\Docs\PyOrator</w:t>
-      </w:r>
+        <w:t>testPyOra</w:t>
+      </w:r>
+      <w:proofErr w:type="spellEnd"/>
+      <w:r>
+        <w:rPr>
+          <w:b/>
+          <w:bCs/>
+        </w:rPr>
+        <w:t>\</w:t>
+      </w:r>
+      <w:proofErr w:type="spellStart"/>
+      <w:r>
+        <w:rPr>
+          <w:b/>
+          <w:bCs/>
+        </w:rPr>
+        <w:t>OratorRun</w:t>
+      </w:r>
+      <w:proofErr w:type="spellEnd"/>
+      <w:r>
+        <w:rPr>
+          <w:b/>
+          <w:bCs/>
+        </w:rPr>
+        <w:t>\Docs\</w:t>
+      </w:r>
+      <w:proofErr w:type="spellStart"/>
+      <w:r>
+        <w:rPr>
+          <w:b/>
+          <w:bCs/>
+        </w:rPr>
+        <w:t>PyOrator</w:t>
+      </w:r>
+      <w:proofErr w:type="spellEnd"/>
       <w:r>
         <w:rPr>
           <w:b/>
@@ -455,6 +542,7 @@
             <w:r>
               <w:t xml:space="preserve">Contains a model configuration file </w:t>
             </w:r>
+            <w:proofErr w:type="spellStart"/>
             <w:r>
               <w:rPr>
                 <w:b/>
@@ -462,6 +550,7 @@
               </w:rPr>
               <w:t>pyorator_config.json</w:t>
             </w:r>
+            <w:proofErr w:type="spellEnd"/>
           </w:p>
         </w:tc>
       </w:tr>
@@ -618,7 +707,15 @@
               <w:spacing w:before="120" w:after="120"/>
             </w:pPr>
             <w:r>
-              <w:t>Contains a choice of model management json files</w:t>
+              <w:t xml:space="preserve">Contains a choice of model management </w:t>
+            </w:r>
+            <w:proofErr w:type="spellStart"/>
+            <w:r>
+              <w:t>json</w:t>
+            </w:r>
+            <w:proofErr w:type="spellEnd"/>
+            <w:r>
+              <w:t xml:space="preserve"> files</w:t>
             </w:r>
           </w:p>
         </w:tc>
@@ -669,8 +766,13 @@
               <w:t>pyorator.bat</w:t>
             </w:r>
             <w:r>
-              <w:t>, to run PyOrator</w:t>
-            </w:r>
+              <w:t xml:space="preserve">, to run </w:t>
+            </w:r>
+            <w:proofErr w:type="spellStart"/>
+            <w:r>
+              <w:t>PyOrator</w:t>
+            </w:r>
+            <w:proofErr w:type="spellEnd"/>
           </w:p>
         </w:tc>
       </w:tr>
@@ -712,6 +814,7 @@
             <w:r>
               <w:t xml:space="preserve"> setup file, </w:t>
             </w:r>
+            <w:proofErr w:type="spellStart"/>
             <w:r>
               <w:rPr>
                 <w:b/>
@@ -719,6 +822,7 @@
               </w:rPr>
               <w:t>pyorator_setup.json</w:t>
             </w:r>
+            <w:proofErr w:type="spellEnd"/>
           </w:p>
         </w:tc>
       </w:tr>
@@ -772,8 +876,13 @@
     </w:p>
     <w:bookmarkEnd w:id="3"/>
     <w:p>
-      <w:r>
-        <w:t xml:space="preserve">PyOrator can be run </w:t>
+      <w:proofErr w:type="spellStart"/>
+      <w:r>
+        <w:t>PyOrator</w:t>
+      </w:r>
+      <w:proofErr w:type="spellEnd"/>
+      <w:r>
+        <w:t xml:space="preserve"> can be run </w:t>
       </w:r>
       <w:r>
         <w:t>directly</w:t>
@@ -850,8 +959,13 @@
         <w:t xml:space="preserve">to </w:t>
       </w:r>
       <w:r>
-        <w:t>run PyOrator</w:t>
-      </w:r>
+        <w:t xml:space="preserve">run </w:t>
+      </w:r>
+      <w:proofErr w:type="spellStart"/>
+      <w:r>
+        <w:t>PyOrator</w:t>
+      </w:r>
+      <w:proofErr w:type="spellEnd"/>
       <w:r>
         <w:t xml:space="preserve"> program</w:t>
       </w:r>
@@ -882,7 +996,15 @@
         <w:t xml:space="preserve"> be </w:t>
       </w:r>
       <w:r>
-        <w:t>displayed with the PyOrator icon file</w:t>
+        <w:t xml:space="preserve">displayed with the </w:t>
+      </w:r>
+      <w:proofErr w:type="spellStart"/>
+      <w:r>
+        <w:t>PyOrator</w:t>
+      </w:r>
+      <w:proofErr w:type="spellEnd"/>
+      <w:r>
+        <w:t xml:space="preserve"> icon file</w:t>
       </w:r>
       <w:r>
         <w:t>.</w:t>
@@ -1153,7 +1275,34 @@
                 <w:sz w:val="20"/>
                 <w:szCs w:val="20"/>
               </w:rPr>
-              <w:t>:\testPyOra\BioModels;</w:t>
+              <w:t>:\</w:t>
+            </w:r>
+            <w:proofErr w:type="spellStart"/>
+            <w:r>
+              <w:rPr>
+                <w:rFonts w:ascii="Courier New" w:hAnsi="Courier New" w:cs="Courier New"/>
+                <w:sz w:val="20"/>
+                <w:szCs w:val="20"/>
+              </w:rPr>
+              <w:t>testPyOra</w:t>
+            </w:r>
+            <w:proofErr w:type="spellEnd"/>
+            <w:r>
+              <w:rPr>
+                <w:rFonts w:ascii="Courier New" w:hAnsi="Courier New" w:cs="Courier New"/>
+                <w:sz w:val="20"/>
+                <w:szCs w:val="20"/>
+              </w:rPr>
+              <w:t>\</w:t>
+            </w:r>
+            <w:proofErr w:type="spellStart"/>
+            <w:r>
+              <w:rPr>
+                <w:rFonts w:ascii="Courier New" w:hAnsi="Courier New" w:cs="Courier New"/>
+                <w:sz w:val="20"/>
+                <w:szCs w:val="20"/>
+              </w:rPr>
+              <w:t>BioModels;</w:t>
             </w:r>
             <w:r>
               <w:rPr>
@@ -1163,14 +1312,43 @@
               </w:rPr>
               <w:t>C</w:t>
             </w:r>
-            <w:r>
-              <w:rPr>
-                <w:rFonts w:ascii="Courier New" w:hAnsi="Courier New" w:cs="Courier New"/>
-                <w:sz w:val="20"/>
-                <w:szCs w:val="20"/>
-              </w:rPr>
-              <w:t>:\testPyOra\EnvModelModules</w:t>
-            </w:r>
+            <w:proofErr w:type="spellEnd"/>
+            <w:r>
+              <w:rPr>
+                <w:rFonts w:ascii="Courier New" w:hAnsi="Courier New" w:cs="Courier New"/>
+                <w:sz w:val="20"/>
+                <w:szCs w:val="20"/>
+              </w:rPr>
+              <w:t>:\</w:t>
+            </w:r>
+            <w:proofErr w:type="spellStart"/>
+            <w:r>
+              <w:rPr>
+                <w:rFonts w:ascii="Courier New" w:hAnsi="Courier New" w:cs="Courier New"/>
+                <w:sz w:val="20"/>
+                <w:szCs w:val="20"/>
+              </w:rPr>
+              <w:t>testPyOra</w:t>
+            </w:r>
+            <w:proofErr w:type="spellEnd"/>
+            <w:r>
+              <w:rPr>
+                <w:rFonts w:ascii="Courier New" w:hAnsi="Courier New" w:cs="Courier New"/>
+                <w:sz w:val="20"/>
+                <w:szCs w:val="20"/>
+              </w:rPr>
+              <w:t>\</w:t>
+            </w:r>
+            <w:proofErr w:type="spellStart"/>
+            <w:r>
+              <w:rPr>
+                <w:rFonts w:ascii="Courier New" w:hAnsi="Courier New" w:cs="Courier New"/>
+                <w:sz w:val="20"/>
+                <w:szCs w:val="20"/>
+              </w:rPr>
+              <w:t>EnvModelModules</w:t>
+            </w:r>
+            <w:proofErr w:type="spellEnd"/>
           </w:p>
         </w:tc>
       </w:tr>
@@ -1220,7 +1398,25 @@
                 <w:sz w:val="20"/>
                 <w:szCs w:val="20"/>
               </w:rPr>
-              <w:t>@set initial_working_dir=%cd%</w:t>
+              <w:t xml:space="preserve">@set </w:t>
+            </w:r>
+            <w:proofErr w:type="spellStart"/>
+            <w:r>
+              <w:rPr>
+                <w:rFonts w:ascii="Courier New" w:hAnsi="Courier New" w:cs="Courier New"/>
+                <w:sz w:val="20"/>
+                <w:szCs w:val="20"/>
+              </w:rPr>
+              <w:t>initial_working_dir</w:t>
+            </w:r>
+            <w:proofErr w:type="spellEnd"/>
+            <w:r>
+              <w:rPr>
+                <w:rFonts w:ascii="Courier New" w:hAnsi="Courier New" w:cs="Courier New"/>
+                <w:sz w:val="20"/>
+                <w:szCs w:val="20"/>
+              </w:rPr>
+              <w:t>=%cd%</w:t>
             </w:r>
           </w:p>
         </w:tc>
@@ -1422,7 +1618,25 @@
                 <w:sz w:val="20"/>
                 <w:szCs w:val="20"/>
               </w:rPr>
-              <w:t>@chdir /D %initial_working_dir%</w:t>
+              <w:t>@chdir /D %</w:t>
+            </w:r>
+            <w:proofErr w:type="spellStart"/>
+            <w:r>
+              <w:rPr>
+                <w:rFonts w:ascii="Courier New" w:hAnsi="Courier New" w:cs="Courier New"/>
+                <w:sz w:val="20"/>
+                <w:szCs w:val="20"/>
+              </w:rPr>
+              <w:t>initial_working_dir</w:t>
+            </w:r>
+            <w:proofErr w:type="spellEnd"/>
+            <w:r>
+              <w:rPr>
+                <w:rFonts w:ascii="Courier New" w:hAnsi="Courier New" w:cs="Courier New"/>
+                <w:sz w:val="20"/>
+                <w:szCs w:val="20"/>
+              </w:rPr>
+              <w:t>%</w:t>
             </w:r>
           </w:p>
         </w:tc>
@@ -1522,7 +1736,15 @@
           </w:tcPr>
           <w:p>
             <w:r>
-              <w:t>change the working directory so PyOrator can locate the setup file – see below for setup file details</w:t>
+              <w:t xml:space="preserve">change the working directory so </w:t>
+            </w:r>
+            <w:proofErr w:type="spellStart"/>
+            <w:r>
+              <w:t>PyOrator</w:t>
+            </w:r>
+            <w:proofErr w:type="spellEnd"/>
+            <w:r>
+              <w:t xml:space="preserve"> can locate the setup file – see below for setup file details</w:t>
             </w:r>
           </w:p>
         </w:tc>
@@ -1544,7 +1766,15 @@
           </w:tcPr>
           <w:p>
             <w:r>
-              <w:t>invoke the Python interpreter to read the PyOrator entry script, PyOratorGUI.py</w:t>
+              <w:t xml:space="preserve">invoke the Python interpreter to read the </w:t>
+            </w:r>
+            <w:proofErr w:type="spellStart"/>
+            <w:r>
+              <w:t>PyOrator</w:t>
+            </w:r>
+            <w:proofErr w:type="spellEnd"/>
+            <w:r>
+              <w:t xml:space="preserve"> entry script, PyOratorGUI.py</w:t>
             </w:r>
             <w:r>
               <w:t xml:space="preserve"> </w:t>
@@ -1601,11 +1831,20 @@
     <w:bookmarkEnd w:id="4"/>
     <w:p>
       <w:r>
-        <w:t>At start up PyOrator reads t</w:t>
+        <w:t xml:space="preserve">At start up </w:t>
+      </w:r>
+      <w:proofErr w:type="spellStart"/>
+      <w:r>
+        <w:t>PyOrator</w:t>
+      </w:r>
+      <w:proofErr w:type="spellEnd"/>
+      <w:r>
+        <w:t xml:space="preserve"> reads t</w:t>
       </w:r>
       <w:r>
         <w:t xml:space="preserve">he setup file </w:t>
       </w:r>
+      <w:proofErr w:type="spellStart"/>
       <w:r>
         <w:rPr>
           <w:b/>
@@ -1613,6 +1852,7 @@
         </w:rPr>
         <w:t>pyorator_setup.json</w:t>
       </w:r>
+      <w:proofErr w:type="spellEnd"/>
       <w:r>
         <w:rPr>
           <w:b/>
@@ -1672,8 +1912,13 @@
             <w:pPr>
               <w:spacing w:before="120" w:after="120"/>
             </w:pPr>
-            <w:r>
-              <w:t xml:space="preserve">config_dir            </w:t>
+            <w:proofErr w:type="spellStart"/>
+            <w:r>
+              <w:t>config_dir</w:t>
+            </w:r>
+            <w:proofErr w:type="spellEnd"/>
+            <w:r>
+              <w:t xml:space="preserve">            </w:t>
             </w:r>
           </w:p>
         </w:tc>
@@ -1712,8 +1957,13 @@
             <w:pPr>
               <w:spacing w:before="120" w:after="120"/>
             </w:pPr>
-            <w:r>
-              <w:t xml:space="preserve">fname_png         </w:t>
+            <w:proofErr w:type="spellStart"/>
+            <w:r>
+              <w:t>fname_png</w:t>
+            </w:r>
+            <w:proofErr w:type="spellEnd"/>
+            <w:r>
+              <w:t xml:space="preserve">         </w:t>
             </w:r>
           </w:p>
         </w:tc>
@@ -1743,9 +1993,11 @@
             <w:pPr>
               <w:spacing w:before="120" w:after="120"/>
             </w:pPr>
+            <w:proofErr w:type="spellStart"/>
             <w:r>
               <w:t>fname_lookup</w:t>
             </w:r>
+            <w:proofErr w:type="spellEnd"/>
           </w:p>
         </w:tc>
         <w:tc>
@@ -1786,8 +2038,13 @@
             <w:pPr>
               <w:spacing w:before="120" w:after="120"/>
             </w:pPr>
-            <w:r>
-              <w:t xml:space="preserve">log_dir                  </w:t>
+            <w:proofErr w:type="spellStart"/>
+            <w:r>
+              <w:t>log_dir</w:t>
+            </w:r>
+            <w:proofErr w:type="spellEnd"/>
+            <w:r>
+              <w:t xml:space="preserve">                  </w:t>
             </w:r>
           </w:p>
         </w:tc>
@@ -1811,8 +2068,13 @@
             <w:r>
               <w:t xml:space="preserve"> </w:t>
             </w:r>
-            <w:r>
-              <w:t xml:space="preserve">PyOrator </w:t>
+            <w:proofErr w:type="spellStart"/>
+            <w:r>
+              <w:t>PyOrator</w:t>
+            </w:r>
+            <w:proofErr w:type="spellEnd"/>
+            <w:r>
+              <w:t xml:space="preserve"> </w:t>
             </w:r>
             <w:r>
               <w:t>log files will be written</w:t>
@@ -1848,10 +2110,7 @@
         <w:t xml:space="preserve">he </w:t>
       </w:r>
       <w:r>
-        <w:t>attribute</w:t>
-      </w:r>
-      <w:r>
-        <w:t xml:space="preserve"> </w:t>
+        <w:t xml:space="preserve">attribute </w:t>
       </w:r>
       <w:r>
         <w:t>paths to correspond to the local filesystem</w:t>
@@ -1891,7 +2150,11 @@
         <w:t>The</w:t>
       </w:r>
       <w:r>
-        <w:t xml:space="preserve"> P</w:t>
+        <w:t xml:space="preserve"> </w:t>
+      </w:r>
+      <w:proofErr w:type="spellStart"/>
+      <w:r>
+        <w:t>P</w:t>
       </w:r>
       <w:r>
         <w:t>yOr</w:t>
@@ -1900,7 +2163,11 @@
         <w:t>at</w:t>
       </w:r>
       <w:r>
-        <w:t xml:space="preserve">or </w:t>
+        <w:t>or</w:t>
+      </w:r>
+      <w:proofErr w:type="spellEnd"/>
+      <w:r>
+        <w:t xml:space="preserve"> </w:t>
       </w:r>
       <w:bookmarkStart w:id="5" w:name="_Hlk59454947"/>
       <w:r>
@@ -1952,11 +2219,19 @@
         <w:keepLines/>
         <w:spacing w:after="240"/>
       </w:pPr>
+      <w:proofErr w:type="spellStart"/>
       <w:r>
         <w:rPr>
           <w:rFonts w:cstheme="minorHAnsi"/>
         </w:rPr>
-        <w:t>PyOrator requires an</w:t>
+        <w:t>PyOrator</w:t>
+      </w:r>
+      <w:proofErr w:type="spellEnd"/>
+      <w:r>
+        <w:rPr>
+          <w:rFonts w:cstheme="minorHAnsi"/>
+        </w:rPr>
+        <w:t xml:space="preserve"> requires an</w:t>
       </w:r>
       <w:r>
         <w:rPr>
@@ -2328,7 +2603,7 @@
         <v:path o:extrusionok="f" gradientshapeok="t" o:connecttype="rect"/>
         <o:lock v:ext="edit" aspectratio="t"/>
       </v:shapetype>
-      <v:shape id="_x0000_i1058" type="#_x0000_t75" style="width:11.25pt;height:11.25pt" o:bullet="t">
+      <v:shape id="_x0000_i1031" type="#_x0000_t75" style="width:11.25pt;height:11.25pt" o:bullet="t">
         <v:imagedata r:id="rId1" o:title="mso5B25"/>
       </v:shape>
     </w:pict>
@@ -3987,6 +4262,7 @@
     <w:rsid w:val="00D6046C"/>
     <w:rsid w:val="00DC2326"/>
     <w:rsid w:val="00DD41CF"/>
+    <w:rsid w:val="00E26EBD"/>
     <w:rsid w:val="00E52554"/>
     <w:rsid w:val="00F8010E"/>
   </w:rsids>

</xml_diff>